<commit_message>
Minor fixes to syntax
</commit_message>
<xml_diff>
--- a/Project Proposal.docx
+++ b/Project Proposal.docx
@@ -29,33 +29,8 @@
           <w:sz w:val="24"/>
           <w:szCs w:val="24"/>
         </w:rPr>
-        <w:t xml:space="preserve">Team Leader: </w:t>
-      </w:r>
-      <w:proofErr w:type="spellStart"/>
-      <w:r>
-        <w:rPr>
-          <w:sz w:val="24"/>
-          <w:szCs w:val="24"/>
-        </w:rPr>
-        <w:t>Pappu</w:t>
-      </w:r>
-      <w:proofErr w:type="spellEnd"/>
-      <w:r>
-        <w:rPr>
-          <w:sz w:val="24"/>
-          <w:szCs w:val="24"/>
-        </w:rPr>
-        <w:t xml:space="preserve"> </w:t>
-      </w:r>
-      <w:proofErr w:type="spellStart"/>
-      <w:r>
-        <w:rPr>
-          <w:sz w:val="24"/>
-          <w:szCs w:val="24"/>
-        </w:rPr>
-        <w:t>Sah</w:t>
-      </w:r>
-      <w:proofErr w:type="spellEnd"/>
+        <w:t>Team Leader: Pappu Sah</w:t>
+      </w:r>
     </w:p>
     <w:p>
       <w:pPr>
@@ -69,71 +44,7 @@
           <w:sz w:val="24"/>
           <w:szCs w:val="24"/>
         </w:rPr>
-        <w:t xml:space="preserve">Team Members: Nick </w:t>
-      </w:r>
-      <w:proofErr w:type="spellStart"/>
-      <w:r>
-        <w:rPr>
-          <w:sz w:val="24"/>
-          <w:szCs w:val="24"/>
-        </w:rPr>
-        <w:t>Allee</w:t>
-      </w:r>
-      <w:proofErr w:type="spellEnd"/>
-      <w:r>
-        <w:rPr>
-          <w:sz w:val="24"/>
-          <w:szCs w:val="24"/>
-        </w:rPr>
-        <w:t xml:space="preserve">, Robert </w:t>
-      </w:r>
-      <w:proofErr w:type="spellStart"/>
-      <w:r>
-        <w:rPr>
-          <w:sz w:val="24"/>
-          <w:szCs w:val="24"/>
-        </w:rPr>
-        <w:t>Becthold</w:t>
-      </w:r>
-      <w:proofErr w:type="spellEnd"/>
-      <w:r>
-        <w:rPr>
-          <w:sz w:val="24"/>
-          <w:szCs w:val="24"/>
-        </w:rPr>
-        <w:t xml:space="preserve">, Elizabeth Billings, Justin </w:t>
-      </w:r>
-      <w:proofErr w:type="spellStart"/>
-      <w:r>
-        <w:rPr>
-          <w:sz w:val="24"/>
-          <w:szCs w:val="24"/>
-        </w:rPr>
-        <w:t>Folkerts</w:t>
-      </w:r>
-      <w:proofErr w:type="spellEnd"/>
-      <w:r>
-        <w:rPr>
-          <w:sz w:val="24"/>
-          <w:szCs w:val="24"/>
-        </w:rPr>
-        <w:t xml:space="preserve">, David </w:t>
-      </w:r>
-      <w:proofErr w:type="spellStart"/>
-      <w:r>
-        <w:rPr>
-          <w:sz w:val="24"/>
-          <w:szCs w:val="24"/>
-        </w:rPr>
-        <w:t>Klix</w:t>
-      </w:r>
-      <w:proofErr w:type="spellEnd"/>
-      <w:r>
-        <w:rPr>
-          <w:sz w:val="24"/>
-          <w:szCs w:val="24"/>
-        </w:rPr>
-        <w:t>, Hunter Walters</w:t>
+        <w:t>Team Members: Nick Allee, Robert Becthold, Elizabeth Billings, Justin Folkerts, David Klix, Hunter Walters</w:t>
       </w:r>
     </w:p>
     <w:p>
@@ -148,39 +59,7 @@
           <w:sz w:val="24"/>
           <w:szCs w:val="24"/>
         </w:rPr>
-        <w:t xml:space="preserve">Client: Dr. </w:t>
-      </w:r>
-      <w:proofErr w:type="spellStart"/>
-      <w:r>
-        <w:rPr>
-          <w:sz w:val="24"/>
-          <w:szCs w:val="24"/>
-        </w:rPr>
-        <w:t>Abdelmonaem</w:t>
-      </w:r>
-      <w:proofErr w:type="spellEnd"/>
-      <w:r>
-        <w:rPr>
-          <w:sz w:val="24"/>
-          <w:szCs w:val="24"/>
-        </w:rPr>
-        <w:t xml:space="preserve"> </w:t>
-      </w:r>
-      <w:proofErr w:type="spellStart"/>
-      <w:r>
-        <w:rPr>
-          <w:sz w:val="24"/>
-          <w:szCs w:val="24"/>
-        </w:rPr>
-        <w:t>Jornaz</w:t>
-      </w:r>
-      <w:proofErr w:type="spellEnd"/>
-      <w:r>
-        <w:rPr>
-          <w:sz w:val="24"/>
-          <w:szCs w:val="24"/>
-        </w:rPr>
-        <w:t>, NWMSU Mathematics</w:t>
+        <w:t>Client: Dr. Abdelmonaem Jornaz, NWMSU Mathematics</w:t>
       </w:r>
     </w:p>
     <w:p>
@@ -196,39 +75,35 @@
           <w:szCs w:val="24"/>
         </w:rPr>
         <w:tab/>
-        <w:t xml:space="preserve">Our project will address the problem Dr. </w:t>
-      </w:r>
-      <w:proofErr w:type="spellStart"/>
-      <w:r>
-        <w:rPr>
-          <w:sz w:val="24"/>
-          <w:szCs w:val="24"/>
-        </w:rPr>
-        <w:t>Jornaz</w:t>
-      </w:r>
-      <w:proofErr w:type="spellEnd"/>
-      <w:r>
-        <w:rPr>
-          <w:sz w:val="24"/>
-          <w:szCs w:val="24"/>
-        </w:rPr>
-        <w:t xml:space="preserve"> has of needing the work his students do in Excel to be me streamlined and user-friendly. Our solution is to create an extension of Excel, using Python, </w:t>
-      </w:r>
-      <w:proofErr w:type="gramStart"/>
-      <w:r>
-        <w:rPr>
-          <w:sz w:val="24"/>
-          <w:szCs w:val="24"/>
-        </w:rPr>
-        <w:t>to automatically do</w:t>
-      </w:r>
-      <w:proofErr w:type="gramEnd"/>
-      <w:r>
-        <w:rPr>
-          <w:sz w:val="24"/>
-          <w:szCs w:val="24"/>
-        </w:rPr>
-        <w:t xml:space="preserve"> some of the functions for the students</w:t>
+        <w:t>Our project will address the problem Dr. Jornaz has of needing the work his students do in Excel to be m</w:t>
+      </w:r>
+      <w:r>
+        <w:rPr>
+          <w:sz w:val="24"/>
+          <w:szCs w:val="24"/>
+        </w:rPr>
+        <w:t>or</w:t>
+      </w:r>
+      <w:r>
+        <w:rPr>
+          <w:sz w:val="24"/>
+          <w:szCs w:val="24"/>
+        </w:rPr>
+        <w:t xml:space="preserve">e streamlined and user-friendly. Our solution is to create an extension </w:t>
+      </w:r>
+      <w:r>
+        <w:rPr>
+          <w:sz w:val="24"/>
+          <w:szCs w:val="24"/>
+        </w:rPr>
+        <w:t>for</w:t>
+      </w:r>
+      <w:r>
+        <w:rPr>
+          <w:sz w:val="24"/>
+          <w:szCs w:val="24"/>
+        </w:rPr>
+        <w:t xml:space="preserve"> Excel, using Python, to automatically do some of the functions for the students</w:t>
       </w:r>
       <w:r>
         <w:rPr>
@@ -242,115 +117,98 @@
           <w:sz w:val="24"/>
           <w:szCs w:val="24"/>
         </w:rPr>
-        <w:t xml:space="preserve">. The input is raw data that Dr. </w:t>
-      </w:r>
-      <w:proofErr w:type="spellStart"/>
-      <w:r>
-        <w:rPr>
-          <w:sz w:val="24"/>
-          <w:szCs w:val="24"/>
-        </w:rPr>
-        <w:t>Jornaz</w:t>
-      </w:r>
-      <w:proofErr w:type="spellEnd"/>
-      <w:r>
-        <w:rPr>
-          <w:sz w:val="24"/>
-          <w:szCs w:val="24"/>
-        </w:rPr>
-        <w:t xml:space="preserve"> has given students to practice statistics on, this could range from large data sets to just a few values, depending on the assignment. The output will be information</w:t>
-      </w:r>
-      <w:r>
-        <w:rPr>
-          <w:sz w:val="24"/>
-          <w:szCs w:val="24"/>
-        </w:rPr>
-        <w:t xml:space="preserve"> of value to statistics class, depending on the chosen function. We plan </w:t>
-      </w:r>
-      <w:proofErr w:type="gramStart"/>
-      <w:r>
-        <w:rPr>
-          <w:sz w:val="24"/>
-          <w:szCs w:val="24"/>
-        </w:rPr>
-        <w:t>on using</w:t>
-      </w:r>
-      <w:proofErr w:type="gramEnd"/>
-      <w:r>
-        <w:rPr>
-          <w:sz w:val="24"/>
-          <w:szCs w:val="24"/>
-        </w:rPr>
-        <w:t xml:space="preserve"> </w:t>
-      </w:r>
-      <w:proofErr w:type="spellStart"/>
-      <w:r>
-        <w:rPr>
-          <w:sz w:val="24"/>
-          <w:szCs w:val="24"/>
-        </w:rPr>
-        <w:t>XLWings</w:t>
-      </w:r>
-      <w:proofErr w:type="spellEnd"/>
-      <w:r>
-        <w:rPr>
-          <w:sz w:val="24"/>
-          <w:szCs w:val="24"/>
-        </w:rPr>
-        <w:t xml:space="preserve">, an open source option to use Python with Excel, and will use GitHub for our project repository. Our expected challenges are in understanding all the statistical functions, having to create deadlines and schedules, creating something that </w:t>
-      </w:r>
-      <w:proofErr w:type="gramStart"/>
-      <w:r>
-        <w:rPr>
-          <w:sz w:val="24"/>
-          <w:szCs w:val="24"/>
-        </w:rPr>
-        <w:t>students</w:t>
-      </w:r>
-      <w:proofErr w:type="gramEnd"/>
-      <w:r>
-        <w:rPr>
-          <w:sz w:val="24"/>
-          <w:szCs w:val="24"/>
-        </w:rPr>
-        <w:t xml:space="preserve"> can easily and reliably install, and in the distribution of the finished project. Despite these challenges, our group is confident that we can help Dr. </w:t>
-      </w:r>
-      <w:proofErr w:type="spellStart"/>
-      <w:r>
-        <w:rPr>
-          <w:sz w:val="24"/>
-          <w:szCs w:val="24"/>
-        </w:rPr>
-        <w:t>Jornaz</w:t>
-      </w:r>
-      <w:proofErr w:type="spellEnd"/>
-      <w:r>
-        <w:rPr>
-          <w:sz w:val="24"/>
-          <w:szCs w:val="24"/>
-        </w:rPr>
-        <w:t xml:space="preserve"> and complete our project. </w:t>
-      </w:r>
-      <w:r>
-        <w:rPr>
-          <w:sz w:val="24"/>
-          <w:szCs w:val="24"/>
-        </w:rPr>
-        <w:t>By the end of our project, we will deliver an add-on to Excel that all students using university laptops or computers can install and use.</w:t>
-      </w:r>
-      <w:r>
-        <w:rPr>
-          <w:sz w:val="24"/>
-          <w:szCs w:val="24"/>
-        </w:rPr>
-        <w:t xml:space="preserve"> To communicate, our group will use e-mail and the canvas website, in </w:t>
-      </w:r>
-      <w:r>
-        <w:rPr>
-          <w:sz w:val="24"/>
-          <w:szCs w:val="24"/>
-        </w:rPr>
-        <w:t xml:space="preserve">addition to in person meetings. Our project will not cost anything. </w:t>
+        <w:t>. The input is raw data that Dr. Jornaz has given students to practice statistics on, this could range from large data sets to just a few values, depending on the assignment. The output will be information</w:t>
+      </w:r>
+      <w:r>
+        <w:rPr>
+          <w:sz w:val="24"/>
+          <w:szCs w:val="24"/>
+        </w:rPr>
+        <w:t xml:space="preserve"> of value to</w:t>
+      </w:r>
+      <w:r>
+        <w:rPr>
+          <w:sz w:val="24"/>
+          <w:szCs w:val="24"/>
+        </w:rPr>
+        <w:t xml:space="preserve"> the</w:t>
+      </w:r>
+      <w:r>
+        <w:rPr>
+          <w:sz w:val="24"/>
+          <w:szCs w:val="24"/>
+        </w:rPr>
+        <w:t xml:space="preserve"> statistics class, depending on the chosen function. We plan on using XLWings, an open source option to use Python with Excel, and will use GitHub for our project repository. Our expected challenges are in understanding all the statistical functions, having to create deadlines and schedules, creating something that </w:t>
+      </w:r>
+      <w:r>
+        <w:rPr>
+          <w:sz w:val="24"/>
+          <w:szCs w:val="24"/>
+        </w:rPr>
+        <w:t xml:space="preserve">his </w:t>
+      </w:r>
+      <w:r>
+        <w:rPr>
+          <w:sz w:val="24"/>
+          <w:szCs w:val="24"/>
+        </w:rPr>
+        <w:t xml:space="preserve">students can easily and reliably install, and </w:t>
+      </w:r>
+      <w:r>
+        <w:rPr>
+          <w:sz w:val="24"/>
+          <w:szCs w:val="24"/>
+        </w:rPr>
+        <w:t>distributing</w:t>
+      </w:r>
+      <w:r>
+        <w:rPr>
+          <w:sz w:val="24"/>
+          <w:szCs w:val="24"/>
+        </w:rPr>
+        <w:t xml:space="preserve"> the finished project. Despite these challenges, our group is confident that we can help Dr. Jornaz and complete our project. By the end of our project, we will deliver an add-on to Excel that all students using university laptops or computers can install and use. To communicate, our group will use e-mail</w:t>
+      </w:r>
+      <w:r>
+        <w:rPr>
+          <w:sz w:val="24"/>
+          <w:szCs w:val="24"/>
+        </w:rPr>
+        <w:t xml:space="preserve">, </w:t>
+      </w:r>
+      <w:r>
+        <w:rPr>
+          <w:sz w:val="24"/>
+          <w:szCs w:val="24"/>
+        </w:rPr>
+        <w:t xml:space="preserve">the canvas website, </w:t>
+      </w:r>
+      <w:r>
+        <w:rPr>
+          <w:sz w:val="24"/>
+          <w:szCs w:val="24"/>
+        </w:rPr>
+        <w:t xml:space="preserve">and GitHub commits </w:t>
+      </w:r>
+      <w:r>
+        <w:rPr>
+          <w:sz w:val="24"/>
+          <w:szCs w:val="24"/>
+        </w:rPr>
+        <w:t xml:space="preserve">in </w:t>
+      </w:r>
+      <w:r>
+        <w:rPr>
+          <w:sz w:val="24"/>
+          <w:szCs w:val="24"/>
+        </w:rPr>
+        <w:t xml:space="preserve">addition to in person meetings. Our </w:t>
+      </w:r>
+      <w:r>
+        <w:rPr>
+          <w:sz w:val="24"/>
+          <w:szCs w:val="24"/>
+        </w:rPr>
+        <w:t>project will not cost anything.</w:t>
       </w:r>
       <w:bookmarkStart w:id="0" w:name="_GoBack"/>
       <w:bookmarkEnd w:id="0"/>

</xml_diff>